<commit_message>
Updating with aditional information added to assiment.
</commit_message>
<xml_diff>
--- a/module-1/Stark-Assignment1-3.docx
+++ b/module-1/Stark-Assignment1-3.docx
@@ -26,13 +26,7 @@
         <w:spacing w:line="480" w:lineRule="auto"/>
       </w:pPr>
       <w:r>
-        <w:t>“</w:t>
-      </w:r>
-      <w:r>
-        <w:t>In the context of relational databases, what are relationships?</w:t>
-      </w:r>
-      <w:r>
-        <w:t>”</w:t>
+        <w:t>“In the context of relational databases, what are relationships?”</w:t>
       </w:r>
     </w:p>
     <w:p>
@@ -51,7 +45,13 @@
         <w:t xml:space="preserve"> say you</w:t>
       </w:r>
       <w:r>
-        <w:t xml:space="preserve"> have a table of employees and what they are trained on something like example 1-1. Now inside of that table you have a foreign key that is the employee id that id then could be used in a different table to pull up their personal information. This would not only make it clear what each table can be used for but also separation of information for different privilege levels.</w:t>
+        <w:t xml:space="preserve"> have a table of employees and what they are trained on something like example 1-1. Now inside of that table you have a foreign key that is the employee id that id then could be used in a different table </w:t>
+      </w:r>
+      <w:r>
+        <w:t xml:space="preserve">example 1-2 </w:t>
+      </w:r>
+      <w:r>
+        <w:t>to pull up their personal information. This would not only make it clear what each table can be used for but also separation of information for different privilege levels.</w:t>
       </w:r>
       <w:r>
         <w:t xml:space="preserve"> </w:t>
@@ -391,21 +391,124 @@
         <w:spacing w:line="480" w:lineRule="auto"/>
       </w:pPr>
       <w:r>
-        <w:t>“</w:t>
-      </w:r>
-      <w:r>
-        <w:t>What are the advantages of NoSQL databases?</w:t>
-      </w:r>
-      <w:r>
-        <w:t>”</w:t>
-      </w:r>
+        <w:t>Relational databases utilize interconnected tables with primary and foreign keys to relate data between different tables. The advantages that come along with this model is quick effective searching of information, enhanced data security due to ability to limit access to different tables</w:t>
+      </w:r>
+      <w:r>
+        <w:t xml:space="preserve">, strong data integrity and normalization requiring certain characteristics to align before implementing it into your database. </w:t>
+      </w:r>
+      <w:sdt>
+        <w:sdtPr>
+          <w:id w:val="576558972"/>
+          <w:citation/>
+        </w:sdtPr>
+        <w:sdtContent>
+          <w:r>
+            <w:fldChar w:fldCharType="begin"/>
+          </w:r>
+          <w:r>
+            <w:instrText xml:space="preserve"> CITATION Pri23 \l 1033 </w:instrText>
+          </w:r>
+          <w:r>
+            <w:fldChar w:fldCharType="separate"/>
+          </w:r>
+          <w:r>
+            <w:rPr>
+              <w:noProof/>
+            </w:rPr>
+            <w:t>(Pedamkar, 2023)</w:t>
+          </w:r>
+          <w:r>
+            <w:fldChar w:fldCharType="end"/>
+          </w:r>
+        </w:sdtContent>
+      </w:sdt>
     </w:p>
     <w:p>
       <w:pPr>
         <w:spacing w:line="480" w:lineRule="auto"/>
       </w:pPr>
       <w:r>
-        <w:t xml:space="preserve">    What are the disadvantages of relational databases? What are the disadvantages of NoSQL databases?</w:t>
+        <w:lastRenderedPageBreak/>
+        <w:t>“</w:t>
+      </w:r>
+      <w:r>
+        <w:t>What are the advantages of NoSQL databases?</w:t>
+      </w:r>
+      <w:r>
+        <w:t>”</w:t>
+      </w:r>
+    </w:p>
+    <w:p>
+      <w:pPr>
+        <w:spacing w:line="480" w:lineRule="auto"/>
+      </w:pPr>
+      <w:r>
+        <w:t xml:space="preserve">NoSQL databases are great for storing large quantities of data and files. This style of database allows users to </w:t>
+      </w:r>
+      <w:r>
+        <w:t xml:space="preserve">insert different file types and different methods of data storage directly into the database making it very easy to place data into the database. NoSQL is also very scalable, requiring just the addition of more systems to add additional capacity to the database. </w:t>
+      </w:r>
+      <w:sdt>
+        <w:sdtPr>
+          <w:id w:val="2102532512"/>
+          <w:citation/>
+        </w:sdtPr>
+        <w:sdtContent>
+          <w:r>
+            <w:fldChar w:fldCharType="begin"/>
+          </w:r>
+          <w:r>
+            <w:instrText xml:space="preserve"> CITATION Kei22 \l 1033 </w:instrText>
+          </w:r>
+          <w:r>
+            <w:fldChar w:fldCharType="separate"/>
+          </w:r>
+          <w:r>
+            <w:rPr>
+              <w:noProof/>
+            </w:rPr>
+            <w:t>(Foote, 2022)</w:t>
+          </w:r>
+          <w:r>
+            <w:fldChar w:fldCharType="end"/>
+          </w:r>
+        </w:sdtContent>
+      </w:sdt>
+    </w:p>
+    <w:p>
+      <w:pPr>
+        <w:spacing w:line="480" w:lineRule="auto"/>
+      </w:pPr>
+      <w:r>
+        <w:t>”</w:t>
+      </w:r>
+      <w:r>
+        <w:t xml:space="preserve">What are the disadvantages of relational databases? </w:t>
+      </w:r>
+      <w:r>
+        <w:t>“</w:t>
+      </w:r>
+    </w:p>
+    <w:p>
+      <w:pPr>
+        <w:spacing w:line="480" w:lineRule="auto"/>
+      </w:pPr>
+      <w:r>
+        <w:t xml:space="preserve">Rational databases are only easily scalability in readability with the write portion being a much harder and more extensive process. Can be difficult to make changes to structure of the database once it has been established. </w:t>
+      </w:r>
+    </w:p>
+    <w:p>
+      <w:pPr>
+        <w:spacing w:line="480" w:lineRule="auto"/>
+      </w:pPr>
+      <w:r>
+        <w:t>”</w:t>
+      </w:r>
+      <w:r>
+        <w:t>What are the disadvantages of NoSQL databases?</w:t>
+      </w:r>
+      <w:r>
+        <w:t>”</w:t>
       </w:r>
     </w:p>
     <w:p>
@@ -1688,11 +1791,56 @@
     <b:URL>https://www.lifewire.com/database-relationships-p2-1019758</b:URL>
     <b:RefOrder>1</b:RefOrder>
   </b:Source>
+  <b:Source>
+    <b:Tag>Pri23</b:Tag>
+    <b:SourceType>InternetSite</b:SourceType>
+    <b:Guid>{7D212CB9-5A2F-430E-886E-A659CA89E13E}</b:Guid>
+    <b:Author>
+      <b:Author>
+        <b:NameList>
+          <b:Person>
+            <b:Last>Pedamkar</b:Last>
+            <b:First>Priya</b:First>
+          </b:Person>
+        </b:NameList>
+      </b:Author>
+    </b:Author>
+    <b:Title>Relational Database Advantages</b:Title>
+    <b:InternetSiteTitle>Educba</b:InternetSiteTitle>
+    <b:Year>2023</b:Year>
+    <b:Month>July</b:Month>
+    <b:Day>2023</b:Day>
+    <b:URL>https://www.educba.com/relational-database-advantages/</b:URL>
+    <b:RefOrder>2</b:RefOrder>
+  </b:Source>
+  <b:Source>
+    <b:Tag>Kei22</b:Tag>
+    <b:SourceType>InternetSite</b:SourceType>
+    <b:Guid>{030219FC-50C5-4CA3-94E0-9F448ACD8E54}</b:Guid>
+    <b:Author>
+      <b:Author>
+        <b:NameList>
+          <b:Person>
+            <b:Last>Foote</b:Last>
+            <b:First>Keith</b:First>
+            <b:Middle>D.</b:Middle>
+          </b:Person>
+        </b:NameList>
+      </b:Author>
+    </b:Author>
+    <b:Title>NoSQL Databases Advantages and Disadvantages</b:Title>
+    <b:InternetSiteTitle>Dataversity</b:InternetSiteTitle>
+    <b:Year>2022</b:Year>
+    <b:Month>November</b:Month>
+    <b:Day>17</b:Day>
+    <b:URL>https://www.dataversity.net/nosql-databases-advantages-and-disadvantages/</b:URL>
+    <b:RefOrder>3</b:RefOrder>
+  </b:Source>
 </b:Sources>
 </file>
 
 <file path=customXml/itemProps1.xml><?xml version="1.0" encoding="utf-8"?>
-<ds:datastoreItem xmlns:ds="http://schemas.openxmlformats.org/officeDocument/2006/customXml" ds:itemID="{2868F530-9D87-42CD-B7BE-777EFCCBF332}">
+<ds:datastoreItem xmlns:ds="http://schemas.openxmlformats.org/officeDocument/2006/customXml" ds:itemID="{282BDA5B-6F34-45AE-BF43-0D4AE9F39819}">
   <ds:schemaRefs>
     <ds:schemaRef ds:uri="http://schemas.openxmlformats.org/officeDocument/2006/bibliography"/>
   </ds:schemaRefs>

</xml_diff>